<commit_message>
FInal (no communication diagram)
</commit_message>
<xml_diff>
--- a/Use cases spec - Miller Morozov.docx
+++ b/Use cases spec - Miller Morozov.docx
@@ -747,7 +747,59 @@
         <w:rPr>
           <w:sz w:val="24"/>
         </w:rPr>
-        <w:t xml:space="preserve"> Система сохраняет результат в БД.</w:t>
+        <w:t>Сис</w:t>
+      </w:r>
+      <w:r>
+        <w:rPr>
+          <w:sz w:val="24"/>
+        </w:rPr>
+        <w:t>тема удаляет список экземпляров книги и список присвоенных книге тегов.</w:t>
+      </w:r>
+      <w:r>
+        <w:rPr>
+          <w:sz w:val="24"/>
+        </w:rPr>
+        <w:t xml:space="preserve"> </w:t>
+      </w:r>
+    </w:p>
+    <w:p>
+      <w:pPr>
+        <w:pStyle w:val="a3"/>
+        <w:numPr>
+          <w:ilvl w:val="1"/>
+          <w:numId w:val="18"/>
+        </w:numPr>
+        <w:jc w:val="both"/>
+        <w:rPr>
+          <w:sz w:val="24"/>
+        </w:rPr>
+      </w:pPr>
+      <w:r>
+        <w:rPr>
+          <w:sz w:val="24"/>
+        </w:rPr>
+        <w:t>Удаляет книгу.</w:t>
+      </w:r>
+      <w:bookmarkStart w:id="0" w:name="_GoBack"/>
+      <w:bookmarkEnd w:id="0"/>
+    </w:p>
+    <w:p>
+      <w:pPr>
+        <w:pStyle w:val="a3"/>
+        <w:numPr>
+          <w:ilvl w:val="1"/>
+          <w:numId w:val="18"/>
+        </w:numPr>
+        <w:jc w:val="both"/>
+        <w:rPr>
+          <w:sz w:val="24"/>
+        </w:rPr>
+      </w:pPr>
+      <w:r>
+        <w:rPr>
+          <w:sz w:val="24"/>
+        </w:rPr>
+        <w:t>Система сохраняет результат в БД.</w:t>
       </w:r>
     </w:p>
     <w:p>
@@ -1063,6 +1115,7 @@
           <w:sz w:val="24"/>
           <w:szCs w:val="24"/>
         </w:rPr>
+        <w:lastRenderedPageBreak/>
         <w:t>Система должна предупредить пользователя о том, что внесенная информация не будет сохранена, и вернуться к списку книг.</w:t>
       </w:r>
     </w:p>
@@ -1105,7 +1158,6 @@
           <w:sz w:val="24"/>
           <w:szCs w:val="24"/>
         </w:rPr>
-        <w:lastRenderedPageBreak/>
         <w:t>Возникает при отсутствии необходимого тега в процессе создания/изменения книги. Инициализируется прецедент «</w:t>
       </w:r>
       <w:r>
@@ -2400,8 +2452,6 @@
         </w:rPr>
         <w:t>Возврат в главное меню.</w:t>
       </w:r>
-      <w:bookmarkStart w:id="0" w:name="_GoBack"/>
-      <w:bookmarkEnd w:id="0"/>
     </w:p>
     <w:p>
       <w:pPr>

</xml_diff>